<commit_message>
Added Notes for Today
</commit_message>
<xml_diff>
--- a/wk2-C#_Fundamentals/Notes.docx
+++ b/wk2-C#_Fundamentals/Notes.docx
@@ -372,6 +372,1378 @@
       </w:pPr>
       <w:r>
         <w:t>Grouping of projects</w:t>
+      </w:r>
+    </w:p>
+    <w:p/>
+    <w:p>
+      <w:pPr>
+        <w:pStyle w:val="Heading1"/>
+      </w:pPr>
+      <w:r>
+        <w:t>.NET Architecture Components</w:t>
+      </w:r>
+    </w:p>
+    <w:p>
+      <w:pPr>
+        <w:pStyle w:val="ListParagraph"/>
+        <w:numPr>
+          <w:ilvl w:val="0"/>
+          <w:numId w:val="1"/>
+        </w:numPr>
+      </w:pPr>
+      <w:r>
+        <w:t>There are many frameworks that is already include .NET 5.0</w:t>
+      </w:r>
+    </w:p>
+    <w:p>
+      <w:pPr>
+        <w:pStyle w:val="ListParagraph"/>
+        <w:numPr>
+          <w:ilvl w:val="1"/>
+          <w:numId w:val="1"/>
+        </w:numPr>
+      </w:pPr>
+      <w:r>
+        <w:t>Frameworks just have predefined classes and libraries to help us start an application</w:t>
+      </w:r>
+    </w:p>
+    <w:p>
+      <w:pPr>
+        <w:pStyle w:val="ListParagraph"/>
+        <w:numPr>
+          <w:ilvl w:val="1"/>
+          <w:numId w:val="1"/>
+        </w:numPr>
+      </w:pPr>
+      <w:r>
+        <w:t>One framework we will be using in the future ASP.NET MVC (Used to developed web application)</w:t>
+      </w:r>
+    </w:p>
+    <w:p>
+      <w:pPr>
+        <w:pStyle w:val="Heading2"/>
+      </w:pPr>
+      <w:r>
+        <w:t>SDK vs Runtime</w:t>
+      </w:r>
+    </w:p>
+    <w:p>
+      <w:pPr>
+        <w:pStyle w:val="ListParagraph"/>
+        <w:numPr>
+          <w:ilvl w:val="0"/>
+          <w:numId w:val="1"/>
+        </w:numPr>
+      </w:pPr>
+      <w:r>
+        <w:t>Software Development Kit (SDK) includes everything we need to build and run a .NET application</w:t>
+      </w:r>
+    </w:p>
+    <w:p>
+      <w:pPr>
+        <w:pStyle w:val="ListParagraph"/>
+        <w:numPr>
+          <w:ilvl w:val="1"/>
+          <w:numId w:val="1"/>
+        </w:numPr>
+      </w:pPr>
+      <w:r>
+        <w:t>You can run them either by using Command-line interface (CLI) or you can use Integrated development environment (IDE)</w:t>
+      </w:r>
+    </w:p>
+    <w:p>
+      <w:pPr>
+        <w:pStyle w:val="ListParagraph"/>
+        <w:numPr>
+          <w:ilvl w:val="0"/>
+          <w:numId w:val="1"/>
+        </w:numPr>
+      </w:pPr>
+      <w:r>
+        <w:t>Runtime</w:t>
+      </w:r>
+    </w:p>
+    <w:p>
+      <w:pPr>
+        <w:pStyle w:val="ListParagraph"/>
+        <w:numPr>
+          <w:ilvl w:val="1"/>
+          <w:numId w:val="1"/>
+        </w:numPr>
+      </w:pPr>
+      <w:r>
+        <w:t>It just includes all the resources we need to run existing .NET application</w:t>
+      </w:r>
+    </w:p>
+    <w:p>
+      <w:pPr>
+        <w:pStyle w:val="ListParagraph"/>
+        <w:numPr>
+          <w:ilvl w:val="1"/>
+          <w:numId w:val="1"/>
+        </w:numPr>
+      </w:pPr>
+      <w:r>
+        <w:t>A lot less storage required to download and installed</w:t>
+      </w:r>
+    </w:p>
+    <w:p>
+      <w:pPr>
+        <w:pStyle w:val="Heading2"/>
+      </w:pPr>
+      <w:r>
+        <w:t>.NET standard</w:t>
+      </w:r>
+    </w:p>
+    <w:p>
+      <w:pPr>
+        <w:pStyle w:val="ListParagraph"/>
+        <w:numPr>
+          <w:ilvl w:val="0"/>
+          <w:numId w:val="1"/>
+        </w:numPr>
+      </w:pPr>
+      <w:r>
+        <w:t xml:space="preserve">It is set of APIs (Application Programming Interface) that are implemented by the </w:t>
+      </w:r>
+      <w:r>
+        <w:rPr>
+          <w:b/>
+          <w:bCs/>
+        </w:rPr>
+        <w:t>Base Class Library</w:t>
+      </w:r>
+      <w:r>
+        <w:t xml:space="preserve"> of a .NET implementation</w:t>
+      </w:r>
+    </w:p>
+    <w:p>
+      <w:pPr>
+        <w:pStyle w:val="ListParagraph"/>
+        <w:numPr>
+          <w:ilvl w:val="0"/>
+          <w:numId w:val="1"/>
+        </w:numPr>
+      </w:pPr>
+      <w:r>
+        <w:t>Base Class Library (BCL) provides the classes and types that are helpful in performing day to day operations in your SDK</w:t>
+      </w:r>
+    </w:p>
+    <w:p>
+      <w:pPr>
+        <w:pStyle w:val="ListParagraph"/>
+        <w:numPr>
+          <w:ilvl w:val="1"/>
+          <w:numId w:val="1"/>
+        </w:numPr>
+      </w:pPr>
+      <w:r>
+        <w:t>Dealing strings</w:t>
+      </w:r>
+    </w:p>
+    <w:p>
+      <w:pPr>
+        <w:pStyle w:val="ListParagraph"/>
+        <w:numPr>
+          <w:ilvl w:val="1"/>
+          <w:numId w:val="1"/>
+        </w:numPr>
+      </w:pPr>
+      <w:r>
+        <w:t>Primitive types</w:t>
+      </w:r>
+    </w:p>
+    <w:p>
+      <w:pPr>
+        <w:pStyle w:val="ListParagraph"/>
+        <w:numPr>
+          <w:ilvl w:val="1"/>
+          <w:numId w:val="1"/>
+        </w:numPr>
+      </w:pPr>
+      <w:r>
+        <w:t>Database connections</w:t>
+      </w:r>
+    </w:p>
+    <w:p>
+      <w:pPr>
+        <w:pStyle w:val="ListParagraph"/>
+        <w:numPr>
+          <w:ilvl w:val="1"/>
+          <w:numId w:val="1"/>
+        </w:numPr>
+      </w:pPr>
+      <w:r>
+        <w:t xml:space="preserve"> IO operations</w:t>
+      </w:r>
+    </w:p>
+    <w:p>
+      <w:pPr>
+        <w:pStyle w:val="ListParagraph"/>
+        <w:numPr>
+          <w:ilvl w:val="0"/>
+          <w:numId w:val="1"/>
+        </w:numPr>
+      </w:pPr>
+      <w:r>
+        <w:t>With .NET standard, you can use multiple language to create your application</w:t>
+      </w:r>
+    </w:p>
+    <w:p>
+      <w:pPr>
+        <w:pStyle w:val="ListParagraph"/>
+        <w:numPr>
+          <w:ilvl w:val="1"/>
+          <w:numId w:val="1"/>
+        </w:numPr>
+      </w:pPr>
+      <w:r>
+        <w:t>You can use F#, Visual basics, and other language</w:t>
+      </w:r>
+    </w:p>
+    <w:p>
+      <w:pPr>
+        <w:pStyle w:val="ListParagraph"/>
+        <w:numPr>
+          <w:ilvl w:val="1"/>
+          <w:numId w:val="1"/>
+        </w:numPr>
+      </w:pPr>
+      <w:r>
+        <w:t>We will just use exclusive C#</w:t>
+      </w:r>
+    </w:p>
+    <w:p>
+      <w:pPr>
+        <w:pStyle w:val="ListParagraph"/>
+        <w:numPr>
+          <w:ilvl w:val="0"/>
+          <w:numId w:val="1"/>
+        </w:numPr>
+      </w:pPr>
+      <w:r>
+        <w:t>Each version of .Net standard is additive</w:t>
+      </w:r>
+    </w:p>
+    <w:p/>
+    <w:p>
+      <w:pPr>
+        <w:pStyle w:val="Heading2"/>
+      </w:pPr>
+      <w:r>
+        <w:t>Managed Code</w:t>
+      </w:r>
+    </w:p>
+    <w:p>
+      <w:pPr>
+        <w:pStyle w:val="ListParagraph"/>
+        <w:numPr>
+          <w:ilvl w:val="0"/>
+          <w:numId w:val="1"/>
+        </w:numPr>
+      </w:pPr>
+      <w:r>
+        <w:t>Code whose execution is managed by a runtime</w:t>
+      </w:r>
+    </w:p>
+    <w:p>
+      <w:pPr>
+        <w:pStyle w:val="ListParagraph"/>
+        <w:numPr>
+          <w:ilvl w:val="0"/>
+          <w:numId w:val="1"/>
+        </w:numPr>
+      </w:pPr>
+      <w:r>
+        <w:t>The Common Language Runtime (CLR) uses the managed code and compiles it into machine code and then execute</w:t>
+      </w:r>
+    </w:p>
+    <w:p>
+      <w:pPr>
+        <w:pStyle w:val="Heading2"/>
+      </w:pPr>
+      <w:r>
+        <w:t>Unmanaged Code</w:t>
+      </w:r>
+    </w:p>
+    <w:p>
+      <w:pPr>
+        <w:pStyle w:val="ListParagraph"/>
+        <w:numPr>
+          <w:ilvl w:val="0"/>
+          <w:numId w:val="1"/>
+        </w:numPr>
+      </w:pPr>
+      <w:r>
+        <w:t>Code developed outside of the .NET environment</w:t>
+      </w:r>
+    </w:p>
+    <w:p>
+      <w:pPr>
+        <w:pStyle w:val="ListParagraph"/>
+        <w:numPr>
+          <w:ilvl w:val="0"/>
+          <w:numId w:val="1"/>
+        </w:numPr>
+      </w:pPr>
+      <w:r>
+        <w:t>Not managed by the CLR</w:t>
+      </w:r>
+    </w:p>
+    <w:p>
+      <w:pPr>
+        <w:pStyle w:val="ListParagraph"/>
+        <w:numPr>
+          <w:ilvl w:val="0"/>
+          <w:numId w:val="1"/>
+        </w:numPr>
+      </w:pPr>
+      <w:r>
+        <w:t>Can be executed with the help of wrapper classes</w:t>
+      </w:r>
+    </w:p>
+    <w:p/>
+    <w:p>
+      <w:pPr>
+        <w:pStyle w:val="Heading1"/>
+      </w:pPr>
+      <w:r>
+        <w:lastRenderedPageBreak/>
+        <w:t>CLI</w:t>
+      </w:r>
+    </w:p>
+    <w:p>
+      <w:pPr>
+        <w:pStyle w:val="ListParagraph"/>
+        <w:numPr>
+          <w:ilvl w:val="0"/>
+          <w:numId w:val="1"/>
+        </w:numPr>
+      </w:pPr>
+      <w:r>
+        <w:t>Common Language Infrastructure</w:t>
+      </w:r>
+    </w:p>
+    <w:p>
+      <w:pPr>
+        <w:pStyle w:val="ListParagraph"/>
+        <w:numPr>
+          <w:ilvl w:val="0"/>
+          <w:numId w:val="1"/>
+        </w:numPr>
+      </w:pPr>
+      <w:r>
+        <w:t xml:space="preserve">This enables an application program to be written in numerous programming language and to be run on any </w:t>
+      </w:r>
+      <w:r>
+        <w:t>operating</w:t>
+      </w:r>
+      <w:r>
+        <w:t xml:space="preserve"> system</w:t>
+      </w:r>
+      <w:r>
+        <w:t>.</w:t>
+      </w:r>
+    </w:p>
+    <w:p>
+      <w:pPr>
+        <w:pStyle w:val="ListParagraph"/>
+        <w:numPr>
+          <w:ilvl w:val="0"/>
+          <w:numId w:val="1"/>
+        </w:numPr>
+      </w:pPr>
+      <w:r>
+        <w:t xml:space="preserve">It is comprised of </w:t>
+      </w:r>
+    </w:p>
+    <w:p>
+      <w:pPr>
+        <w:pStyle w:val="ListParagraph"/>
+        <w:numPr>
+          <w:ilvl w:val="1"/>
+          <w:numId w:val="1"/>
+        </w:numPr>
+      </w:pPr>
+      <w:r>
+        <w:t>CLS</w:t>
+      </w:r>
+    </w:p>
+    <w:p>
+      <w:pPr>
+        <w:pStyle w:val="ListParagraph"/>
+        <w:numPr>
+          <w:ilvl w:val="2"/>
+          <w:numId w:val="1"/>
+        </w:numPr>
+      </w:pPr>
+      <w:r>
+        <w:t>CTS</w:t>
+      </w:r>
+    </w:p>
+    <w:p>
+      <w:pPr>
+        <w:pStyle w:val="ListParagraph"/>
+        <w:numPr>
+          <w:ilvl w:val="2"/>
+          <w:numId w:val="1"/>
+        </w:numPr>
+      </w:pPr>
+      <w:r>
+        <w:t>VES</w:t>
+      </w:r>
+    </w:p>
+    <w:p>
+      <w:pPr>
+        <w:pStyle w:val="ListParagraph"/>
+        <w:numPr>
+          <w:ilvl w:val="3"/>
+          <w:numId w:val="1"/>
+        </w:numPr>
+      </w:pPr>
+      <w:r>
+        <w:t>CLR</w:t>
+      </w:r>
+    </w:p>
+    <w:p>
+      <w:pPr>
+        <w:pStyle w:val="Heading2"/>
+      </w:pPr>
+      <w:r>
+        <w:t>CLS</w:t>
+      </w:r>
+    </w:p>
+    <w:p>
+      <w:pPr>
+        <w:pStyle w:val="ListParagraph"/>
+        <w:numPr>
+          <w:ilvl w:val="0"/>
+          <w:numId w:val="1"/>
+        </w:numPr>
+      </w:pPr>
+      <w:r>
+        <w:t>Common Language Specification</w:t>
+      </w:r>
+    </w:p>
+    <w:p>
+      <w:pPr>
+        <w:pStyle w:val="ListParagraph"/>
+        <w:numPr>
+          <w:ilvl w:val="0"/>
+          <w:numId w:val="1"/>
+        </w:numPr>
+      </w:pPr>
+      <w:r>
+        <w:t>The will defined rules and restriction that every language must follow for it to be able to run in the .NET framework</w:t>
+      </w:r>
+    </w:p>
+    <w:p>
+      <w:pPr>
+        <w:pStyle w:val="ListParagraph"/>
+        <w:numPr>
+          <w:ilvl w:val="0"/>
+          <w:numId w:val="1"/>
+        </w:numPr>
+      </w:pPr>
+      <w:r>
+        <w:t>CTS</w:t>
+      </w:r>
+    </w:p>
+    <w:p>
+      <w:pPr>
+        <w:pStyle w:val="ListParagraph"/>
+        <w:numPr>
+          <w:ilvl w:val="1"/>
+          <w:numId w:val="1"/>
+        </w:numPr>
+      </w:pPr>
+      <w:r>
+        <w:t>Common Type System</w:t>
+      </w:r>
+    </w:p>
+    <w:p>
+      <w:pPr>
+        <w:pStyle w:val="ListParagraph"/>
+        <w:numPr>
+          <w:ilvl w:val="1"/>
+          <w:numId w:val="1"/>
+        </w:numPr>
+      </w:pPr>
+      <w:r>
+        <w:t>Provides a library of the basic primitive types</w:t>
+      </w:r>
+    </w:p>
+    <w:p>
+      <w:pPr>
+        <w:pStyle w:val="ListParagraph"/>
+        <w:numPr>
+          <w:ilvl w:val="2"/>
+          <w:numId w:val="1"/>
+        </w:numPr>
+      </w:pPr>
+      <w:r>
+        <w:t>Primitive types are just int, double, Boolean, float</w:t>
+      </w:r>
+    </w:p>
+    <w:p>
+      <w:pPr>
+        <w:pStyle w:val="ListParagraph"/>
+        <w:numPr>
+          <w:ilvl w:val="0"/>
+          <w:numId w:val="1"/>
+        </w:numPr>
+      </w:pPr>
+      <w:r>
+        <w:t>VES</w:t>
+      </w:r>
+    </w:p>
+    <w:p>
+      <w:pPr>
+        <w:pStyle w:val="ListParagraph"/>
+        <w:numPr>
+          <w:ilvl w:val="1"/>
+          <w:numId w:val="1"/>
+        </w:numPr>
+      </w:pPr>
+      <w:r>
+        <w:t>Run-time system of CLI</w:t>
+      </w:r>
+    </w:p>
+    <w:p>
+      <w:pPr>
+        <w:pStyle w:val="ListParagraph"/>
+        <w:numPr>
+          <w:ilvl w:val="1"/>
+          <w:numId w:val="1"/>
+        </w:numPr>
+      </w:pPr>
+      <w:r>
+        <w:t>It provides an environment for executing managed code</w:t>
+      </w:r>
+    </w:p>
+    <w:p>
+      <w:pPr>
+        <w:pStyle w:val="ListParagraph"/>
+        <w:numPr>
+          <w:ilvl w:val="1"/>
+          <w:numId w:val="1"/>
+        </w:numPr>
+      </w:pPr>
+      <w:r>
+        <w:t>CLR</w:t>
+      </w:r>
+    </w:p>
+    <w:p>
+      <w:pPr>
+        <w:pStyle w:val="ListParagraph"/>
+        <w:numPr>
+          <w:ilvl w:val="2"/>
+          <w:numId w:val="1"/>
+        </w:numPr>
+      </w:pPr>
+      <w:r>
+        <w:t>Common Language Runtime</w:t>
+      </w:r>
+    </w:p>
+    <w:p>
+      <w:pPr>
+        <w:pStyle w:val="ListParagraph"/>
+        <w:numPr>
+          <w:ilvl w:val="2"/>
+          <w:numId w:val="1"/>
+        </w:numPr>
+      </w:pPr>
+      <w:r>
+        <w:t>.NET framework’s implementation of VES</w:t>
+      </w:r>
+    </w:p>
+    <w:p>
+      <w:pPr>
+        <w:pStyle w:val="ListParagraph"/>
+        <w:numPr>
+          <w:ilvl w:val="2"/>
+          <w:numId w:val="1"/>
+        </w:numPr>
+      </w:pPr>
+      <w:r>
+        <w:t xml:space="preserve">Run-time environment that provides services that makes the development process easier </w:t>
+      </w:r>
+    </w:p>
+    <w:p>
+      <w:pPr>
+        <w:pStyle w:val="ListParagraph"/>
+        <w:numPr>
+          <w:ilvl w:val="2"/>
+          <w:numId w:val="1"/>
+        </w:numPr>
+      </w:pPr>
+      <w:r>
+        <w:t>Some services/features</w:t>
+      </w:r>
+    </w:p>
+    <w:p>
+      <w:pPr>
+        <w:pStyle w:val="ListParagraph"/>
+        <w:numPr>
+          <w:ilvl w:val="3"/>
+          <w:numId w:val="1"/>
+        </w:numPr>
+      </w:pPr>
+      <w:r>
+        <w:t xml:space="preserve">Automatic memory management </w:t>
+      </w:r>
+    </w:p>
+    <w:p>
+      <w:pPr>
+        <w:pStyle w:val="ListParagraph"/>
+        <w:numPr>
+          <w:ilvl w:val="3"/>
+          <w:numId w:val="1"/>
+        </w:numPr>
+      </w:pPr>
+      <w:r>
+        <w:t>JIT compilation – Just in Time compilation involved compilation during execution for optimization</w:t>
+      </w:r>
+    </w:p>
+    <w:p>
+      <w:pPr>
+        <w:pStyle w:val="ListParagraph"/>
+        <w:numPr>
+          <w:ilvl w:val="3"/>
+          <w:numId w:val="1"/>
+        </w:numPr>
+      </w:pPr>
+      <w:r>
+        <w:t>Exception handling support</w:t>
+      </w:r>
+    </w:p>
+    <w:p/>
+    <w:p>
+      <w:pPr>
+        <w:pStyle w:val="Heading1"/>
+      </w:pPr>
+      <w:r>
+        <w:t>Garbage Collection</w:t>
+      </w:r>
+    </w:p>
+    <w:p>
+      <w:pPr>
+        <w:pStyle w:val="ListParagraph"/>
+        <w:numPr>
+          <w:ilvl w:val="0"/>
+          <w:numId w:val="1"/>
+        </w:numPr>
+      </w:pPr>
+      <w:r>
+        <w:t>CLR provides the automatic memory management of your heap memory</w:t>
+      </w:r>
+    </w:p>
+    <w:p>
+      <w:pPr>
+        <w:pStyle w:val="ListParagraph"/>
+        <w:numPr>
+          <w:ilvl w:val="0"/>
+          <w:numId w:val="1"/>
+        </w:numPr>
+      </w:pPr>
+      <w:r>
+        <w:t>It checks for objects in the manage heap that are no longer being used by the application</w:t>
+      </w:r>
+    </w:p>
+    <w:p>
+      <w:pPr>
+        <w:pStyle w:val="ListParagraph"/>
+        <w:numPr>
+          <w:ilvl w:val="0"/>
+          <w:numId w:val="1"/>
+        </w:numPr>
+      </w:pPr>
+      <w:r>
+        <w:t>Resources that are unmanaged code needs to be clean up manually</w:t>
+      </w:r>
+    </w:p>
+    <w:p>
+      <w:pPr>
+        <w:pStyle w:val="ListParagraph"/>
+        <w:numPr>
+          <w:ilvl w:val="1"/>
+          <w:numId w:val="1"/>
+        </w:numPr>
+      </w:pPr>
+      <w:proofErr w:type="spellStart"/>
+      <w:r>
+        <w:t>IDisposable</w:t>
+      </w:r>
+      <w:proofErr w:type="spellEnd"/>
+      <w:r>
+        <w:t xml:space="preserve"> interface will clean up those external resources</w:t>
+      </w:r>
+    </w:p>
+    <w:p>
+      <w:pPr>
+        <w:pStyle w:val="Heading2"/>
+      </w:pPr>
+      <w:r>
+        <w:t>Pros</w:t>
+      </w:r>
+    </w:p>
+    <w:p>
+      <w:pPr>
+        <w:pStyle w:val="ListParagraph"/>
+        <w:numPr>
+          <w:ilvl w:val="0"/>
+          <w:numId w:val="1"/>
+        </w:numPr>
+      </w:pPr>
+      <w:r>
+        <w:t>No memory leaks</w:t>
+      </w:r>
+    </w:p>
+    <w:p>
+      <w:pPr>
+        <w:pStyle w:val="ListParagraph"/>
+        <w:numPr>
+          <w:ilvl w:val="0"/>
+          <w:numId w:val="1"/>
+        </w:numPr>
+      </w:pPr>
+      <w:r>
+        <w:t>Efficient memory allocation</w:t>
+      </w:r>
+    </w:p>
+    <w:p>
+      <w:pPr>
+        <w:pStyle w:val="ListParagraph"/>
+        <w:numPr>
+          <w:ilvl w:val="0"/>
+          <w:numId w:val="1"/>
+        </w:numPr>
+      </w:pPr>
+      <w:r>
+        <w:t>Garbage collection ensures that one object cannot use the memory of another object</w:t>
+      </w:r>
+    </w:p>
+    <w:p>
+      <w:pPr>
+        <w:pStyle w:val="Heading2"/>
+      </w:pPr>
+      <w:r>
+        <w:lastRenderedPageBreak/>
+        <w:t>Cons</w:t>
+      </w:r>
+    </w:p>
+    <w:p>
+      <w:pPr>
+        <w:pStyle w:val="ListParagraph"/>
+        <w:numPr>
+          <w:ilvl w:val="0"/>
+          <w:numId w:val="1"/>
+        </w:numPr>
+      </w:pPr>
+      <w:r>
+        <w:t>This process is automated and can negative impact performance of your code</w:t>
+      </w:r>
+    </w:p>
+    <w:p>
+      <w:pPr>
+        <w:pStyle w:val="ListParagraph"/>
+        <w:numPr>
+          <w:ilvl w:val="0"/>
+          <w:numId w:val="1"/>
+        </w:numPr>
+      </w:pPr>
+      <w:r>
+        <w:t>You cannot call upon the garbage collection to start reclaiming memory</w:t>
+      </w:r>
+    </w:p>
+    <w:p/>
+    <w:p>
+      <w:pPr>
+        <w:pStyle w:val="Heading1"/>
+      </w:pPr>
+      <w:r>
+        <w:t>Datatype</w:t>
+      </w:r>
+    </w:p>
+    <w:p>
+      <w:pPr>
+        <w:pStyle w:val="ListParagraph"/>
+        <w:numPr>
+          <w:ilvl w:val="0"/>
+          <w:numId w:val="1"/>
+        </w:numPr>
+      </w:pPr>
+      <w:r>
+        <w:t>We can use data types to structure the data and tell the compiler to how we intend to use that data</w:t>
+      </w:r>
+    </w:p>
+    <w:p>
+      <w:pPr>
+        <w:pStyle w:val="ListParagraph"/>
+        <w:numPr>
+          <w:ilvl w:val="0"/>
+          <w:numId w:val="1"/>
+        </w:numPr>
+      </w:pPr>
+      <w:r>
+        <w:t xml:space="preserve">Fun fact! C# all data types inherit from </w:t>
+      </w:r>
+      <w:proofErr w:type="spellStart"/>
+      <w:r>
+        <w:t>System.Object</w:t>
+      </w:r>
+      <w:proofErr w:type="spellEnd"/>
+      <w:r>
+        <w:t xml:space="preserve"> class</w:t>
+      </w:r>
+    </w:p>
+    <w:p>
+      <w:pPr>
+        <w:pStyle w:val="ListParagraph"/>
+        <w:numPr>
+          <w:ilvl w:val="0"/>
+          <w:numId w:val="1"/>
+        </w:numPr>
+      </w:pPr>
+      <w:r>
+        <w:t>There are two major types:</w:t>
+      </w:r>
+    </w:p>
+    <w:p>
+      <w:pPr>
+        <w:pStyle w:val="ListParagraph"/>
+        <w:numPr>
+          <w:ilvl w:val="1"/>
+          <w:numId w:val="1"/>
+        </w:numPr>
+      </w:pPr>
+      <w:proofErr w:type="gramStart"/>
+      <w:r>
+        <w:t>Values</w:t>
+      </w:r>
+      <w:proofErr w:type="gramEnd"/>
+      <w:r>
+        <w:t xml:space="preserve"> types</w:t>
+      </w:r>
+    </w:p>
+    <w:p>
+      <w:pPr>
+        <w:pStyle w:val="ListParagraph"/>
+        <w:numPr>
+          <w:ilvl w:val="1"/>
+          <w:numId w:val="1"/>
+        </w:numPr>
+      </w:pPr>
+      <w:r>
+        <w:t>Reference types</w:t>
+      </w:r>
+    </w:p>
+    <w:p>
+      <w:pPr>
+        <w:pStyle w:val="Heading2"/>
+      </w:pPr>
+      <w:proofErr w:type="gramStart"/>
+      <w:r>
+        <w:t>Values</w:t>
+      </w:r>
+      <w:proofErr w:type="gramEnd"/>
+      <w:r>
+        <w:t xml:space="preserve"> Types</w:t>
+      </w:r>
+    </w:p>
+    <w:p>
+      <w:pPr>
+        <w:pStyle w:val="ListParagraph"/>
+        <w:numPr>
+          <w:ilvl w:val="0"/>
+          <w:numId w:val="1"/>
+        </w:numPr>
+      </w:pPr>
+      <w:r>
+        <w:t>They are the same java primitives</w:t>
+      </w:r>
+    </w:p>
+    <w:p>
+      <w:pPr>
+        <w:pStyle w:val="ListParagraph"/>
+        <w:numPr>
+          <w:ilvl w:val="0"/>
+          <w:numId w:val="1"/>
+        </w:numPr>
+      </w:pPr>
+      <w:r>
+        <w:t xml:space="preserve">They derived from the </w:t>
+      </w:r>
+      <w:proofErr w:type="spellStart"/>
+      <w:r>
+        <w:t>System.ValueType</w:t>
+      </w:r>
+      <w:proofErr w:type="spellEnd"/>
+      <w:r>
+        <w:t xml:space="preserve"> which inherits from </w:t>
+      </w:r>
+      <w:proofErr w:type="spellStart"/>
+      <w:r>
+        <w:t>System.Object</w:t>
+      </w:r>
+      <w:proofErr w:type="spellEnd"/>
+    </w:p>
+    <w:p>
+      <w:pPr>
+        <w:pStyle w:val="ListParagraph"/>
+        <w:numPr>
+          <w:ilvl w:val="0"/>
+          <w:numId w:val="1"/>
+        </w:numPr>
+      </w:pPr>
+      <w:r>
+        <w:t xml:space="preserve">Stored in the </w:t>
+      </w:r>
+      <w:r>
+        <w:rPr>
+          <w:b/>
+          <w:bCs/>
+        </w:rPr>
+        <w:t xml:space="preserve">stack </w:t>
+      </w:r>
+      <w:r>
+        <w:t>and not the heap</w:t>
+      </w:r>
+    </w:p>
+    <w:p>
+      <w:pPr>
+        <w:pStyle w:val="ListParagraph"/>
+        <w:numPr>
+          <w:ilvl w:val="0"/>
+          <w:numId w:val="1"/>
+        </w:numPr>
+      </w:pPr>
+      <w:r>
+        <w:t xml:space="preserve">It means you get the value </w:t>
+      </w:r>
+      <w:r>
+        <w:rPr>
+          <w:u w:val="single"/>
+        </w:rPr>
+        <w:t>directly</w:t>
+      </w:r>
+      <w:r>
+        <w:t xml:space="preserve"> and not a reference to where the value-type variable is</w:t>
+      </w:r>
+    </w:p>
+    <w:p>
+      <w:pPr>
+        <w:pStyle w:val="ListParagraph"/>
+        <w:numPr>
+          <w:ilvl w:val="0"/>
+          <w:numId w:val="1"/>
+        </w:numPr>
+      </w:pPr>
+      <w:r>
+        <w:t>There is no garbage collection for value-types variables</w:t>
+      </w:r>
+    </w:p>
+    <w:p>
+      <w:pPr>
+        <w:pStyle w:val="ListParagraph"/>
+        <w:numPr>
+          <w:ilvl w:val="1"/>
+          <w:numId w:val="1"/>
+        </w:numPr>
+      </w:pPr>
+      <w:r>
+        <w:t>Memory is automatically reclaimed when a stack frame is removed</w:t>
+      </w:r>
+    </w:p>
+    <w:p>
+      <w:pPr>
+        <w:pStyle w:val="Heading2"/>
+      </w:pPr>
+      <w:r>
+        <w:t>Reference Types</w:t>
+      </w:r>
+    </w:p>
+    <w:p>
+      <w:pPr>
+        <w:pStyle w:val="ListParagraph"/>
+        <w:numPr>
+          <w:ilvl w:val="0"/>
+          <w:numId w:val="1"/>
+        </w:numPr>
+      </w:pPr>
+      <w:r>
+        <w:t>They do now have the value directly, but they have a variable that reference that value</w:t>
+      </w:r>
+    </w:p>
+    <w:p>
+      <w:pPr>
+        <w:pStyle w:val="ListParagraph"/>
+        <w:numPr>
+          <w:ilvl w:val="0"/>
+          <w:numId w:val="1"/>
+        </w:numPr>
+      </w:pPr>
+      <w:r>
+        <w:t>Ex: classes,</w:t>
+      </w:r>
+      <w:r>
+        <w:t xml:space="preserve"> strings,</w:t>
+      </w:r>
+      <w:r>
+        <w:t xml:space="preserve"> delegates, arrays, or interface.</w:t>
+      </w:r>
+    </w:p>
+    <w:p>
+      <w:pPr>
+        <w:pStyle w:val="ListParagraph"/>
+        <w:numPr>
+          <w:ilvl w:val="0"/>
+          <w:numId w:val="1"/>
+        </w:numPr>
+      </w:pPr>
+      <w:r>
+        <w:t>When you declare a variable of a reference type and not have it point to anything in the beginning, it will have a null value</w:t>
+      </w:r>
+    </w:p>
+    <w:p>
+      <w:pPr>
+        <w:pStyle w:val="ListParagraph"/>
+        <w:numPr>
+          <w:ilvl w:val="1"/>
+          <w:numId w:val="1"/>
+        </w:numPr>
+      </w:pPr>
+      <w:r>
+        <w:t>Meaning it points to nothing</w:t>
+      </w:r>
+    </w:p>
+    <w:p>
+      <w:pPr>
+        <w:pStyle w:val="ListParagraph"/>
+        <w:numPr>
+          <w:ilvl w:val="0"/>
+          <w:numId w:val="1"/>
+        </w:numPr>
+      </w:pPr>
+      <w:r>
+        <w:t>Using the new operator assigned it an “address” to point to an existing object that the new operator has created</w:t>
+      </w:r>
+    </w:p>
+    <w:p>
+      <w:pPr>
+        <w:pStyle w:val="ListParagraph"/>
+        <w:numPr>
+          <w:ilvl w:val="0"/>
+          <w:numId w:val="1"/>
+        </w:numPr>
+      </w:pPr>
+      <w:r>
+        <w:t xml:space="preserve">The object itself is stored </w:t>
+      </w:r>
+      <w:r>
+        <w:rPr>
+          <w:b/>
+          <w:bCs/>
+        </w:rPr>
+        <w:t>heap</w:t>
+      </w:r>
+      <w:r>
+        <w:t xml:space="preserve"> and the reference variable is stored in the </w:t>
+      </w:r>
+      <w:r>
+        <w:rPr>
+          <w:b/>
+          <w:bCs/>
+        </w:rPr>
+        <w:t>stack</w:t>
+      </w:r>
+    </w:p>
+    <w:p/>
+    <w:p>
+      <w:pPr>
+        <w:pStyle w:val="Heading1"/>
+      </w:pPr>
+      <w:r>
+        <w:t>Collections</w:t>
+      </w:r>
+    </w:p>
+    <w:p>
+      <w:pPr>
+        <w:pStyle w:val="ListParagraph"/>
+        <w:numPr>
+          <w:ilvl w:val="0"/>
+          <w:numId w:val="1"/>
+        </w:numPr>
+      </w:pPr>
+      <w:r>
+        <w:t>It is a data structure that can hold many values</w:t>
+      </w:r>
+    </w:p>
+    <w:p>
+      <w:pPr>
+        <w:pStyle w:val="ListParagraph"/>
+        <w:numPr>
+          <w:ilvl w:val="0"/>
+          <w:numId w:val="1"/>
+        </w:numPr>
+      </w:pPr>
+      <w:r>
+        <w:t xml:space="preserve">All collection methods to add, remove, find items since they all inherit from </w:t>
+      </w:r>
+      <w:proofErr w:type="spellStart"/>
+      <w:r>
+        <w:t>IEnumerable</w:t>
+      </w:r>
+      <w:proofErr w:type="spellEnd"/>
+      <w:r>
+        <w:t xml:space="preserve"> interface</w:t>
+      </w:r>
+    </w:p>
+    <w:p>
+      <w:pPr>
+        <w:pStyle w:val="ListParagraph"/>
+        <w:numPr>
+          <w:ilvl w:val="0"/>
+          <w:numId w:val="1"/>
+        </w:numPr>
+      </w:pPr>
+      <w:r>
+        <w:t>In C#, there are two major types of collection</w:t>
+      </w:r>
+    </w:p>
+    <w:p>
+      <w:pPr>
+        <w:pStyle w:val="Heading2"/>
+      </w:pPr>
+      <w:r>
+        <w:t>Generic</w:t>
+      </w:r>
+    </w:p>
+    <w:p>
+      <w:pPr>
+        <w:pStyle w:val="ListParagraph"/>
+        <w:numPr>
+          <w:ilvl w:val="0"/>
+          <w:numId w:val="1"/>
+        </w:numPr>
+      </w:pPr>
+      <w:r>
+        <w:t>They allow you to type safe collection</w:t>
+      </w:r>
+    </w:p>
+    <w:p>
+      <w:pPr>
+        <w:pStyle w:val="ListParagraph"/>
+        <w:numPr>
+          <w:ilvl w:val="0"/>
+          <w:numId w:val="1"/>
+        </w:numPr>
+      </w:pPr>
+      <w:r>
+        <w:t xml:space="preserve">They come from </w:t>
+      </w:r>
+      <w:proofErr w:type="spellStart"/>
+      <w:proofErr w:type="gramStart"/>
+      <w:r>
+        <w:t>System.Collections.Generic</w:t>
+      </w:r>
+      <w:proofErr w:type="spellEnd"/>
+      <w:proofErr w:type="gramEnd"/>
+      <w:r>
+        <w:t xml:space="preserve"> namespace</w:t>
+      </w:r>
+    </w:p>
+    <w:p>
+      <w:pPr>
+        <w:pStyle w:val="ListParagraph"/>
+        <w:numPr>
+          <w:ilvl w:val="0"/>
+          <w:numId w:val="1"/>
+        </w:numPr>
+      </w:pPr>
+      <w:r>
+        <w:t>The “&lt;T&gt;” you see in the documentation is where you put the data type that collection will hold</w:t>
+      </w:r>
+    </w:p>
+    <w:p>
+      <w:pPr>
+        <w:pStyle w:val="ListParagraph"/>
+        <w:numPr>
+          <w:ilvl w:val="0"/>
+          <w:numId w:val="1"/>
+        </w:numPr>
+      </w:pPr>
+      <w:r>
+        <w:lastRenderedPageBreak/>
+        <w:t>Generic collections:</w:t>
+      </w:r>
+    </w:p>
+    <w:p>
+      <w:pPr>
+        <w:pStyle w:val="ListParagraph"/>
+        <w:numPr>
+          <w:ilvl w:val="1"/>
+          <w:numId w:val="1"/>
+        </w:numPr>
+      </w:pPr>
+      <w:r>
+        <w:t>List&lt;T&gt; - it grows automatically as you add elements to it</w:t>
+      </w:r>
+      <w:r>
+        <w:t>, zero-based index</w:t>
+      </w:r>
+    </w:p>
+    <w:p>
+      <w:pPr>
+        <w:pStyle w:val="ListParagraph"/>
+        <w:numPr>
+          <w:ilvl w:val="1"/>
+          <w:numId w:val="1"/>
+        </w:numPr>
+      </w:pPr>
+      <w:r>
+        <w:t>Stack&lt;T&gt; - LIFO</w:t>
+      </w:r>
+    </w:p>
+    <w:p>
+      <w:pPr>
+        <w:pStyle w:val="ListParagraph"/>
+        <w:numPr>
+          <w:ilvl w:val="1"/>
+          <w:numId w:val="1"/>
+        </w:numPr>
+      </w:pPr>
+      <w:r>
+        <w:t>Queue&lt;T&gt; - FIFO</w:t>
+      </w:r>
+    </w:p>
+    <w:p>
+      <w:pPr>
+        <w:pStyle w:val="ListParagraph"/>
+        <w:numPr>
+          <w:ilvl w:val="1"/>
+          <w:numId w:val="1"/>
+        </w:numPr>
+      </w:pPr>
+      <w:r>
+        <w:t>Dictionary&lt;</w:t>
+      </w:r>
+      <w:proofErr w:type="spellStart"/>
+      <w:r>
+        <w:t>TKey</w:t>
+      </w:r>
+      <w:proofErr w:type="spellEnd"/>
+      <w:r>
+        <w:t>, TValue&gt; - a collection that represents a key/value pair</w:t>
+      </w:r>
+    </w:p>
+    <w:p>
+      <w:pPr>
+        <w:pStyle w:val="Heading2"/>
+      </w:pPr>
+      <w:r>
+        <w:t>Non-Generic</w:t>
+      </w:r>
+    </w:p>
+    <w:p>
+      <w:pPr>
+        <w:pStyle w:val="ListParagraph"/>
+        <w:numPr>
+          <w:ilvl w:val="0"/>
+          <w:numId w:val="1"/>
+        </w:numPr>
+      </w:pPr>
+      <w:r>
+        <w:t>They allow you to store multiple data types</w:t>
+      </w:r>
+    </w:p>
+    <w:p>
+      <w:pPr>
+        <w:pStyle w:val="ListParagraph"/>
+        <w:numPr>
+          <w:ilvl w:val="0"/>
+          <w:numId w:val="1"/>
+        </w:numPr>
+      </w:pPr>
+      <w:r>
+        <w:t xml:space="preserve">They come from the </w:t>
+      </w:r>
+      <w:proofErr w:type="spellStart"/>
+      <w:r>
+        <w:t>System.</w:t>
+      </w:r>
+      <w:proofErr w:type="gramStart"/>
+      <w:r>
+        <w:t>Collections</w:t>
+      </w:r>
+      <w:proofErr w:type="spellEnd"/>
+      <w:proofErr w:type="gramEnd"/>
+      <w:r>
+        <w:t xml:space="preserve"> namespace</w:t>
+      </w:r>
+    </w:p>
+    <w:p>
+      <w:pPr>
+        <w:pStyle w:val="ListParagraph"/>
+        <w:numPr>
+          <w:ilvl w:val="0"/>
+          <w:numId w:val="1"/>
+        </w:numPr>
+      </w:pPr>
+      <w:r>
+        <w:t>Non-generic collections:</w:t>
+      </w:r>
+    </w:p>
+    <w:p>
+      <w:pPr>
+        <w:pStyle w:val="ListParagraph"/>
+        <w:numPr>
+          <w:ilvl w:val="1"/>
+          <w:numId w:val="1"/>
+        </w:numPr>
+      </w:pPr>
+      <w:proofErr w:type="spellStart"/>
+      <w:r>
+        <w:t>ArrayList</w:t>
+      </w:r>
+      <w:proofErr w:type="spellEnd"/>
+    </w:p>
+    <w:p>
+      <w:pPr>
+        <w:pStyle w:val="ListParagraph"/>
+        <w:numPr>
+          <w:ilvl w:val="1"/>
+          <w:numId w:val="1"/>
+        </w:numPr>
+      </w:pPr>
+      <w:proofErr w:type="spellStart"/>
+      <w:r>
+        <w:t>SortedList</w:t>
+      </w:r>
+      <w:proofErr w:type="spellEnd"/>
+    </w:p>
+    <w:p>
+      <w:pPr>
+        <w:pStyle w:val="ListParagraph"/>
+        <w:numPr>
+          <w:ilvl w:val="1"/>
+          <w:numId w:val="1"/>
+        </w:numPr>
+      </w:pPr>
+      <w:r>
+        <w:t>Queue</w:t>
+      </w:r>
+    </w:p>
+    <w:p>
+      <w:pPr>
+        <w:pStyle w:val="ListParagraph"/>
+        <w:numPr>
+          <w:ilvl w:val="1"/>
+          <w:numId w:val="1"/>
+        </w:numPr>
+      </w:pPr>
+      <w:r>
+        <w:t>Stack</w:t>
       </w:r>
     </w:p>
     <w:sectPr>
@@ -413,7 +1785,7 @@
         <w:rFonts w:ascii="Courier New" w:hAnsi="Courier New" w:cs="Courier New" w:hint="default"/>
       </w:rPr>
     </w:lvl>
-    <w:lvl w:ilvl="2" w:tplc="04090005" w:tentative="1">
+    <w:lvl w:ilvl="2" w:tplc="04090005">
       <w:start w:val="1"/>
       <w:numFmt w:val="bullet"/>
       <w:lvlText w:val=""/>
@@ -425,7 +1797,7 @@
         <w:rFonts w:ascii="Wingdings" w:hAnsi="Wingdings" w:hint="default"/>
       </w:rPr>
     </w:lvl>
-    <w:lvl w:ilvl="3" w:tplc="04090001" w:tentative="1">
+    <w:lvl w:ilvl="3" w:tplc="04090001">
       <w:start w:val="1"/>
       <w:numFmt w:val="bullet"/>
       <w:lvlText w:val=""/>
@@ -948,6 +2320,26 @@
       <w:szCs w:val="26"/>
     </w:rPr>
   </w:style>
+  <w:style w:type="paragraph" w:styleId="Heading3">
+    <w:name w:val="heading 3"/>
+    <w:basedOn w:val="Normal"/>
+    <w:next w:val="Normal"/>
+    <w:link w:val="Heading3Char"/>
+    <w:uiPriority w:val="9"/>
+    <w:unhideWhenUsed/>
+    <w:qFormat/>
+    <w:rsid w:val="005850F0"/>
+    <w:pPr>
+      <w:keepNext/>
+      <w:keepLines/>
+      <w:spacing w:before="40"/>
+      <w:outlineLvl w:val="2"/>
+    </w:pPr>
+    <w:rPr>
+      <w:rFonts w:asciiTheme="majorHAnsi" w:eastAsiaTheme="majorEastAsia" w:hAnsiTheme="majorHAnsi" w:cstheme="majorBidi"/>
+      <w:color w:val="1F3763" w:themeColor="accent1" w:themeShade="7F"/>
+    </w:rPr>
+  </w:style>
   <w:style w:type="character" w:default="1" w:styleId="DefaultParagraphFont">
     <w:name w:val="Default Paragraph Font"/>
     <w:uiPriority w:val="1"/>
@@ -1010,6 +2402,85 @@
       <w:color w:val="2F5496" w:themeColor="accent1" w:themeShade="BF"/>
       <w:sz w:val="26"/>
       <w:szCs w:val="26"/>
+    </w:rPr>
+  </w:style>
+  <w:style w:type="character" w:styleId="CommentReference">
+    <w:name w:val="annotation reference"/>
+    <w:basedOn w:val="DefaultParagraphFont"/>
+    <w:uiPriority w:val="99"/>
+    <w:semiHidden/>
+    <w:unhideWhenUsed/>
+    <w:rsid w:val="005850F0"/>
+    <w:rPr>
+      <w:sz w:val="16"/>
+      <w:szCs w:val="16"/>
+    </w:rPr>
+  </w:style>
+  <w:style w:type="paragraph" w:styleId="CommentText">
+    <w:name w:val="annotation text"/>
+    <w:basedOn w:val="Normal"/>
+    <w:link w:val="CommentTextChar"/>
+    <w:uiPriority w:val="99"/>
+    <w:semiHidden/>
+    <w:unhideWhenUsed/>
+    <w:rsid w:val="005850F0"/>
+    <w:pPr>
+      <w:spacing w:line="240" w:lineRule="auto"/>
+    </w:pPr>
+    <w:rPr>
+      <w:sz w:val="20"/>
+      <w:szCs w:val="20"/>
+    </w:rPr>
+  </w:style>
+  <w:style w:type="character" w:customStyle="1" w:styleId="CommentTextChar">
+    <w:name w:val="Comment Text Char"/>
+    <w:basedOn w:val="DefaultParagraphFont"/>
+    <w:link w:val="CommentText"/>
+    <w:uiPriority w:val="99"/>
+    <w:semiHidden/>
+    <w:rsid w:val="005850F0"/>
+    <w:rPr>
+      <w:sz w:val="20"/>
+      <w:szCs w:val="20"/>
+    </w:rPr>
+  </w:style>
+  <w:style w:type="paragraph" w:styleId="CommentSubject">
+    <w:name w:val="annotation subject"/>
+    <w:basedOn w:val="CommentText"/>
+    <w:next w:val="CommentText"/>
+    <w:link w:val="CommentSubjectChar"/>
+    <w:uiPriority w:val="99"/>
+    <w:semiHidden/>
+    <w:unhideWhenUsed/>
+    <w:rsid w:val="005850F0"/>
+    <w:rPr>
+      <w:b/>
+      <w:bCs/>
+    </w:rPr>
+  </w:style>
+  <w:style w:type="character" w:customStyle="1" w:styleId="CommentSubjectChar">
+    <w:name w:val="Comment Subject Char"/>
+    <w:basedOn w:val="CommentTextChar"/>
+    <w:link w:val="CommentSubject"/>
+    <w:uiPriority w:val="99"/>
+    <w:semiHidden/>
+    <w:rsid w:val="005850F0"/>
+    <w:rPr>
+      <w:b/>
+      <w:bCs/>
+      <w:sz w:val="20"/>
+      <w:szCs w:val="20"/>
+    </w:rPr>
+  </w:style>
+  <w:style w:type="character" w:customStyle="1" w:styleId="Heading3Char">
+    <w:name w:val="Heading 3 Char"/>
+    <w:basedOn w:val="DefaultParagraphFont"/>
+    <w:link w:val="Heading3"/>
+    <w:uiPriority w:val="9"/>
+    <w:rsid w:val="005850F0"/>
+    <w:rPr>
+      <w:rFonts w:asciiTheme="majorHAnsi" w:eastAsiaTheme="majorEastAsia" w:hAnsiTheme="majorHAnsi" w:cstheme="majorBidi"/>
+      <w:color w:val="1F3763" w:themeColor="accent1" w:themeShade="7F"/>
     </w:rPr>
   </w:style>
 </w:styles>

</xml_diff>